<commit_message>
Data and code for revision
</commit_message>
<xml_diff>
--- a/figures/Figure 2.docx
+++ b/figures/Figure 2.docx
@@ -242,7 +242,7 @@
       </w:r>
     </w:p>
     <w:bookmarkEnd w:id="26"/>
-    <w:bookmarkStart w:id="30" w:name="western-africa"/>
+    <w:bookmarkStart w:id="31" w:name="western-africa"/>
     <w:p>
       <w:pPr>
         <w:pStyle w:val="Heading3"/>
@@ -381,21 +381,6 @@
           </wp:inline>
         </w:drawing>
       </w:r>
-    </w:p>
-    <w:bookmarkEnd w:id="30"/>
-    <w:bookmarkStart w:id="33" w:name="middle-africa"/>
-    <w:p>
-      <w:pPr>
-        <w:pStyle w:val="Heading3"/>
-      </w:pPr>
-      <w:r>
-        <w:t xml:space="preserve">Middle Africa</w:t>
-      </w:r>
-    </w:p>
-    <w:p>
-      <w:pPr>
-        <w:pStyle w:val="FirstParagraph"/>
-      </w:pPr>
       <w:r>
         <w:drawing>
           <wp:inline>
@@ -406,13 +391,13 @@
               <a:graphicData uri="http://schemas.openxmlformats.org/drawingml/2006/picture">
                 <pic:pic>
                   <pic:nvPicPr>
-                    <pic:cNvPr descr="figures/Figure%202_files/figure-docx/Middle_Africa-1.png" id="0" name="Picture"/>
+                    <pic:cNvPr descr="figures/Figure%202_files/figure-docx/Western_Africa-4.png" id="0" name="Picture"/>
                     <pic:cNvPicPr>
                       <a:picLocks noChangeArrowheads="1" noChangeAspect="1"/>
                     </pic:cNvPicPr>
                   </pic:nvPicPr>
                   <pic:blipFill>
-                    <a:blip r:embed="rId31"/>
+                    <a:blip r:embed="rId30"/>
                     <a:stretch>
                       <a:fillRect/>
                     </a:stretch>
@@ -438,6 +423,21 @@
           </wp:inline>
         </w:drawing>
       </w:r>
+    </w:p>
+    <w:bookmarkEnd w:id="31"/>
+    <w:bookmarkStart w:id="34" w:name="middle-africa"/>
+    <w:p>
+      <w:pPr>
+        <w:pStyle w:val="Heading3"/>
+      </w:pPr>
+      <w:r>
+        <w:t xml:space="preserve">Middle Africa</w:t>
+      </w:r>
+    </w:p>
+    <w:p>
+      <w:pPr>
+        <w:pStyle w:val="FirstParagraph"/>
+      </w:pPr>
       <w:r>
         <w:drawing>
           <wp:inline>
@@ -448,7 +448,7 @@
               <a:graphicData uri="http://schemas.openxmlformats.org/drawingml/2006/picture">
                 <pic:pic>
                   <pic:nvPicPr>
-                    <pic:cNvPr descr="figures/Figure%202_files/figure-docx/Middle_Africa-2.png" id="0" name="Picture"/>
+                    <pic:cNvPr descr="figures/Figure%202_files/figure-docx/Middle_Africa-1.png" id="0" name="Picture"/>
                     <pic:cNvPicPr>
                       <a:picLocks noChangeArrowheads="1" noChangeAspect="1"/>
                     </pic:cNvPicPr>
@@ -480,6 +480,48 @@
           </wp:inline>
         </w:drawing>
       </w:r>
+      <w:r>
+        <w:drawing>
+          <wp:inline>
+            <wp:extent cx="5334000" cy="2133600"/>
+            <wp:effectExtent b="0" l="0" r="0" t="0"/>
+            <wp:docPr descr="" title="" id="1" name="Picture"/>
+            <a:graphic>
+              <a:graphicData uri="http://schemas.openxmlformats.org/drawingml/2006/picture">
+                <pic:pic>
+                  <pic:nvPicPr>
+                    <pic:cNvPr descr="figures/Figure%202_files/figure-docx/Middle_Africa-2.png" id="0" name="Picture"/>
+                    <pic:cNvPicPr>
+                      <a:picLocks noChangeArrowheads="1" noChangeAspect="1"/>
+                    </pic:cNvPicPr>
+                  </pic:nvPicPr>
+                  <pic:blipFill>
+                    <a:blip r:embed="rId33"/>
+                    <a:stretch>
+                      <a:fillRect/>
+                    </a:stretch>
+                  </pic:blipFill>
+                  <pic:spPr bwMode="auto">
+                    <a:xfrm>
+                      <a:off x="0" y="0"/>
+                      <a:ext cx="5334000" cy="2133600"/>
+                    </a:xfrm>
+                    <a:prstGeom prst="rect">
+                      <a:avLst/>
+                    </a:prstGeom>
+                    <a:noFill/>
+                    <a:ln w="9525">
+                      <a:noFill/>
+                      <a:headEnd/>
+                      <a:tailEnd/>
+                    </a:ln>
+                  </pic:spPr>
+                </pic:pic>
+              </a:graphicData>
+            </a:graphic>
+          </wp:inline>
+        </w:drawing>
+      </w:r>
     </w:p>
     <w:p>
       <w:pPr>
@@ -489,7 +531,18 @@
         <w:rPr>
           <w:rStyle w:val="VerbatimChar"/>
         </w:rPr>
-        <w:t xml:space="preserve">## quartz_off_screen </w:t>
+        <w:t xml:space="preserve">## $`1`</w:t>
+      </w:r>
+    </w:p>
+    <w:p>
+      <w:pPr>
+        <w:pStyle w:val="SourceCode"/>
+      </w:pPr>
+      <w:r>
+        <w:rPr>
+          <w:rStyle w:val="VerbatimChar"/>
+        </w:rPr>
+        <w:t xml:space="preserve">## </w:t>
       </w:r>
       <w:r>
         <w:br/>
@@ -498,10 +551,279 @@
         <w:rPr>
           <w:rStyle w:val="VerbatimChar"/>
         </w:rPr>
-        <w:t xml:space="preserve">##                 2</w:t>
-      </w:r>
-    </w:p>
-    <w:bookmarkEnd w:id="33"/>
+        <w:t xml:space="preserve">## $`2`</w:t>
+      </w:r>
+    </w:p>
+    <w:p>
+      <w:pPr>
+        <w:pStyle w:val="SourceCode"/>
+      </w:pPr>
+      <w:r>
+        <w:rPr>
+          <w:rStyle w:val="VerbatimChar"/>
+        </w:rPr>
+        <w:t xml:space="preserve">## </w:t>
+      </w:r>
+      <w:r>
+        <w:br/>
+      </w:r>
+      <w:r>
+        <w:rPr>
+          <w:rStyle w:val="VerbatimChar"/>
+        </w:rPr>
+        <w:t xml:space="preserve">## $`3`</w:t>
+      </w:r>
+    </w:p>
+    <w:p>
+      <w:pPr>
+        <w:pStyle w:val="SourceCode"/>
+      </w:pPr>
+      <w:r>
+        <w:rPr>
+          <w:rStyle w:val="VerbatimChar"/>
+        </w:rPr>
+        <w:t xml:space="preserve">## </w:t>
+      </w:r>
+      <w:r>
+        <w:br/>
+      </w:r>
+      <w:r>
+        <w:rPr>
+          <w:rStyle w:val="VerbatimChar"/>
+        </w:rPr>
+        <w:t xml:space="preserve">## $`4`</w:t>
+      </w:r>
+    </w:p>
+    <w:p>
+      <w:pPr>
+        <w:pStyle w:val="SourceCode"/>
+      </w:pPr>
+      <w:r>
+        <w:rPr>
+          <w:rStyle w:val="VerbatimChar"/>
+        </w:rPr>
+        <w:t xml:space="preserve">## </w:t>
+      </w:r>
+      <w:r>
+        <w:br/>
+      </w:r>
+      <w:r>
+        <w:rPr>
+          <w:rStyle w:val="VerbatimChar"/>
+        </w:rPr>
+        <w:t xml:space="preserve">## attr(,"class")</w:t>
+      </w:r>
+      <w:r>
+        <w:br/>
+      </w:r>
+      <w:r>
+        <w:rPr>
+          <w:rStyle w:val="VerbatimChar"/>
+        </w:rPr>
+        <w:t xml:space="preserve">## [1] "list"      "ggarrange"</w:t>
+      </w:r>
+    </w:p>
+    <w:p>
+      <w:pPr>
+        <w:pStyle w:val="SourceCode"/>
+      </w:pPr>
+      <w:r>
+        <w:rPr>
+          <w:rStyle w:val="VerbatimChar"/>
+        </w:rPr>
+        <w:t xml:space="preserve">## $`1`</w:t>
+      </w:r>
+    </w:p>
+    <w:p>
+      <w:pPr>
+        <w:pStyle w:val="SourceCode"/>
+      </w:pPr>
+      <w:r>
+        <w:rPr>
+          <w:rStyle w:val="VerbatimChar"/>
+        </w:rPr>
+        <w:t xml:space="preserve">## </w:t>
+      </w:r>
+      <w:r>
+        <w:br/>
+      </w:r>
+      <w:r>
+        <w:rPr>
+          <w:rStyle w:val="VerbatimChar"/>
+        </w:rPr>
+        <w:t xml:space="preserve">## $`2`</w:t>
+      </w:r>
+    </w:p>
+    <w:p>
+      <w:pPr>
+        <w:pStyle w:val="SourceCode"/>
+      </w:pPr>
+      <w:r>
+        <w:rPr>
+          <w:rStyle w:val="VerbatimChar"/>
+        </w:rPr>
+        <w:t xml:space="preserve">## </w:t>
+      </w:r>
+      <w:r>
+        <w:br/>
+      </w:r>
+      <w:r>
+        <w:rPr>
+          <w:rStyle w:val="VerbatimChar"/>
+        </w:rPr>
+        <w:t xml:space="preserve">## $`3`</w:t>
+      </w:r>
+    </w:p>
+    <w:p>
+      <w:pPr>
+        <w:pStyle w:val="SourceCode"/>
+      </w:pPr>
+      <w:r>
+        <w:rPr>
+          <w:rStyle w:val="VerbatimChar"/>
+        </w:rPr>
+        <w:t xml:space="preserve">## </w:t>
+      </w:r>
+      <w:r>
+        <w:br/>
+      </w:r>
+      <w:r>
+        <w:rPr>
+          <w:rStyle w:val="VerbatimChar"/>
+        </w:rPr>
+        <w:t xml:space="preserve">## $`4`</w:t>
+      </w:r>
+    </w:p>
+    <w:p>
+      <w:pPr>
+        <w:pStyle w:val="SourceCode"/>
+      </w:pPr>
+      <w:r>
+        <w:rPr>
+          <w:rStyle w:val="VerbatimChar"/>
+        </w:rPr>
+        <w:t xml:space="preserve">## </w:t>
+      </w:r>
+      <w:r>
+        <w:br/>
+      </w:r>
+      <w:r>
+        <w:rPr>
+          <w:rStyle w:val="VerbatimChar"/>
+        </w:rPr>
+        <w:t xml:space="preserve">## attr(,"class")</w:t>
+      </w:r>
+      <w:r>
+        <w:br/>
+      </w:r>
+      <w:r>
+        <w:rPr>
+          <w:rStyle w:val="VerbatimChar"/>
+        </w:rPr>
+        <w:t xml:space="preserve">## [1] "list"      "ggarrange"</w:t>
+      </w:r>
+    </w:p>
+    <w:p>
+      <w:pPr>
+        <w:pStyle w:val="SourceCode"/>
+      </w:pPr>
+      <w:r>
+        <w:rPr>
+          <w:rStyle w:val="VerbatimChar"/>
+        </w:rPr>
+        <w:t xml:space="preserve">## $`1`</w:t>
+      </w:r>
+    </w:p>
+    <w:p>
+      <w:pPr>
+        <w:pStyle w:val="SourceCode"/>
+      </w:pPr>
+      <w:r>
+        <w:rPr>
+          <w:rStyle w:val="VerbatimChar"/>
+        </w:rPr>
+        <w:t xml:space="preserve">## </w:t>
+      </w:r>
+      <w:r>
+        <w:br/>
+      </w:r>
+      <w:r>
+        <w:rPr>
+          <w:rStyle w:val="VerbatimChar"/>
+        </w:rPr>
+        <w:t xml:space="preserve">## $`2`</w:t>
+      </w:r>
+    </w:p>
+    <w:p>
+      <w:pPr>
+        <w:pStyle w:val="SourceCode"/>
+      </w:pPr>
+      <w:r>
+        <w:rPr>
+          <w:rStyle w:val="VerbatimChar"/>
+        </w:rPr>
+        <w:t xml:space="preserve">## </w:t>
+      </w:r>
+      <w:r>
+        <w:br/>
+      </w:r>
+      <w:r>
+        <w:rPr>
+          <w:rStyle w:val="VerbatimChar"/>
+        </w:rPr>
+        <w:t xml:space="preserve">## attr(,"class")</w:t>
+      </w:r>
+      <w:r>
+        <w:br/>
+      </w:r>
+      <w:r>
+        <w:rPr>
+          <w:rStyle w:val="VerbatimChar"/>
+        </w:rPr>
+        <w:t xml:space="preserve">## [1] "list"      "ggarrange"</w:t>
+      </w:r>
+    </w:p>
+    <w:p>
+      <w:pPr>
+        <w:pStyle w:val="SourceCode"/>
+      </w:pPr>
+      <w:r>
+        <w:rPr>
+          <w:rStyle w:val="VerbatimChar"/>
+        </w:rPr>
+        <w:t xml:space="preserve">## pdf </w:t>
+      </w:r>
+      <w:r>
+        <w:br/>
+      </w:r>
+      <w:r>
+        <w:rPr>
+          <w:rStyle w:val="VerbatimChar"/>
+        </w:rPr>
+        <w:t xml:space="preserve">##   2</w:t>
+      </w:r>
+    </w:p>
+    <w:p>
+      <w:pPr>
+        <w:pStyle w:val="SourceCode"/>
+      </w:pPr>
+      <w:r>
+        <w:rPr>
+          <w:rStyle w:val="VerbatimChar"/>
+        </w:rPr>
+        <w:t xml:space="preserve">## pdf </w:t>
+      </w:r>
+      <w:r>
+        <w:br/>
+      </w:r>
+      <w:r>
+        <w:rPr>
+          <w:rStyle w:val="VerbatimChar"/>
+        </w:rPr>
+        <w:t xml:space="preserve">##   2</w:t>
+      </w:r>
+    </w:p>
+    <w:bookmarkEnd w:id="34"/>
     <w:sectPr/>
   </w:body>
 </w:document>

</xml_diff>